<commit_message>
REPORTGEN-1177: update STIG-V6 templates config
</commit_message>
<xml_diff>
--- a/CastReporting.Reporting.Core/Templates/Application/Compliance reports/STIG V6 Compliance Report.docx
+++ b/CastReporting.Reporting.Core/Templates/Application/Compliance reports/STIG V6 Compliance Report.docx
@@ -7378,7 +7378,7 @@
         <w:tblInd w:w="-5" w:type="dxa"/>
         <w:tblLayout w:type="fixed"/>
         <w:tblLook w:val="04A0" w:firstRow="1" w:lastRow="0" w:firstColumn="1" w:lastColumn="0" w:noHBand="0" w:noVBand="1"/>
-        <w:tblDescription w:val="TABLE;QUALITY_STANDARDS_EVOLUTION;STD=STIG-V4R8"/>
+        <w:tblDescription w:val="TABLE;QUALITY_STANDARDS_EVOLUTION;STD=STIG-V6"/>
       </w:tblPr>
       <w:tblGrid>
         <w:gridCol w:w="4950"/>
@@ -8017,7 +8017,7 @@
         <w:tblInd w:w="-5" w:type="dxa"/>
         <w:tblLayout w:type="fixed"/>
         <w:tblLook w:val="04A0" w:firstRow="1" w:lastRow="0" w:firstColumn="1" w:lastColumn="0" w:noHBand="0" w:noVBand="1"/>
-        <w:tblDescription w:val="TABLE;QUALITY_STANDARDS_EVOLUTION;STD=STIG-V4R8,MORE=true"/>
+        <w:tblDescription w:val="TABLE;QUALITY_STANDARDS_EVOLUTION;STD=STIG-V6,MORE=true"/>
       </w:tblPr>
       <w:tblGrid>
         <w:gridCol w:w="4950"/>
@@ -8658,7 +8658,7 @@
         <w:tblInd w:w="-5" w:type="dxa"/>
         <w:tblLayout w:type="fixed"/>
         <w:tblLook w:val="04A0" w:firstRow="1" w:lastRow="0" w:firstColumn="1" w:lastColumn="0" w:noHBand="0" w:noVBand="1"/>
-        <w:tblDescription w:val="TABLE;QUALITY_TAGS_RULES_EVOLUTION;STD=STIG-V5-CAT1"/>
+        <w:tblDescription w:val="TABLE;QUALITY_TAGS_RULES_EVOLUTION;STD=STIG-V6-CAT1"/>
       </w:tblPr>
       <w:tblGrid>
         <w:gridCol w:w="4950"/>
@@ -9880,7 +9880,7 @@
         <w:tblInd w:w="-5" w:type="dxa"/>
         <w:tblLayout w:type="fixed"/>
         <w:tblLook w:val="04A0" w:firstRow="1" w:lastRow="0" w:firstColumn="1" w:lastColumn="0" w:noHBand="0" w:noVBand="1"/>
-        <w:tblDescription w:val="TABLE;QUALITY_TAGS_RULES_EVOLUTION;STD=STIG-V5-CAT2"/>
+        <w:tblDescription w:val="TABLE;QUALITY_TAGS_RULES_EVOLUTION;STD=STIG-V6-CAT2"/>
       </w:tblPr>
       <w:tblGrid>
         <w:gridCol w:w="4950"/>
@@ -11053,7 +11053,7 @@
         <w:tblInd w:w="-5" w:type="dxa"/>
         <w:tblLayout w:type="fixed"/>
         <w:tblLook w:val="04A0" w:firstRow="1" w:lastRow="0" w:firstColumn="1" w:lastColumn="0" w:noHBand="0" w:noVBand="1"/>
-        <w:tblDescription w:val="TABLE;QUALITY_TAGS_RULES_EVOLUTION;STD=STIG-V5-CAT3"/>
+        <w:tblDescription w:val="TABLE;QUALITY_TAGS_RULES_EVOLUTION;STD=STIG-V6-CAT3"/>
       </w:tblPr>
       <w:tblGrid>
         <w:gridCol w:w="4950"/>
@@ -12381,7 +12381,7 @@
         <w:tblStyle w:val="GridTable1Light-Accent1"/>
         <w:tblW w:w="4813" w:type="pct"/>
         <w:tblLook w:val="04A0" w:firstRow="1" w:lastRow="0" w:firstColumn="1" w:lastColumn="0" w:noHBand="0" w:noVBand="1"/>
-        <w:tblDescription w:val="TABLE;LIST_TAGS_DOC_BYCAT;CAT=STIG-V4R8-CAT1|STIG-V4R8-CAT2|STIG-V4R8-CAT3"/>
+        <w:tblDescription w:val="TABLE;LIST_TAGS_DOC_BYCAT;CAT=STIG-V6-CAT1|STIG-V6-CAT2|STIG-V6-CAT3"/>
       </w:tblPr>
       <w:tblGrid>
         <w:gridCol w:w="2604"/>

</xml_diff>